<commit_message>
aanpassing word document 1.1
</commit_message>
<xml_diff>
--- a/InterviewB3.docx
+++ b/InterviewB3.docx
@@ -658,6 +658,62 @@
       </w:r>
       <w:r>
         <w:t xml:space="preserve"> In sprints er aan werken en we hebben ongeveer 3 sprints (1 sprint is 1 week).</w:t>
+      </w:r>
+    </w:p>
+    <w:p/>
+    <w:p>
+      <w:r>
+        <w:t xml:space="preserve">Het </w:t>
+      </w:r>
+      <w:proofErr w:type="spellStart"/>
+      <w:r>
+        <w:t>KanBan</w:t>
+      </w:r>
+      <w:proofErr w:type="spellEnd"/>
+      <w:r>
+        <w:t xml:space="preserve">-bord aangemaakt, maar nog niet ingevuld aangezien we nog niet de user-cases hebben ontvangen. </w:t>
+      </w:r>
+    </w:p>
+    <w:p>
+      <w:r>
+        <w:rPr>
+          <w:noProof/>
+        </w:rPr>
+        <w:drawing>
+          <wp:inline distT="0" distB="0" distL="0" distR="0" wp14:anchorId="74216897" wp14:editId="2B34900F">
+            <wp:extent cx="5760720" cy="2660015"/>
+            <wp:effectExtent l="0" t="0" r="0" b="6985"/>
+            <wp:docPr id="4" name="Afbeelding 4" descr="Afbeelding met tekst&#10;&#10;Automatisch gegenereerde beschrijving"/>
+            <wp:cNvGraphicFramePr>
+              <a:graphicFrameLocks xmlns:a="http://schemas.openxmlformats.org/drawingml/2006/main" noChangeAspect="1"/>
+            </wp:cNvGraphicFramePr>
+            <a:graphic xmlns:a="http://schemas.openxmlformats.org/drawingml/2006/main">
+              <a:graphicData uri="http://schemas.openxmlformats.org/drawingml/2006/picture">
+                <pic:pic xmlns:pic="http://schemas.openxmlformats.org/drawingml/2006/picture">
+                  <pic:nvPicPr>
+                    <pic:cNvPr id="4" name="Afbeelding 4" descr="Afbeelding met tekst&#10;&#10;Automatisch gegenereerde beschrijving"/>
+                    <pic:cNvPicPr/>
+                  </pic:nvPicPr>
+                  <pic:blipFill>
+                    <a:blip r:embed="rId8"/>
+                    <a:stretch>
+                      <a:fillRect/>
+                    </a:stretch>
+                  </pic:blipFill>
+                  <pic:spPr>
+                    <a:xfrm>
+                      <a:off x="0" y="0"/>
+                      <a:ext cx="5760720" cy="2660015"/>
+                    </a:xfrm>
+                    <a:prstGeom prst="rect">
+                      <a:avLst/>
+                    </a:prstGeom>
+                  </pic:spPr>
+                </pic:pic>
+              </a:graphicData>
+            </a:graphic>
+          </wp:inline>
+        </w:drawing>
       </w:r>
     </w:p>
     <w:sectPr>

</xml_diff>